<commit_message>
More changes to do files and assignments
</commit_message>
<xml_diff>
--- a/Syllabus/HSE CI 2021.docx
+++ b/Syllabus/HSE CI 2021.docx
@@ -409,6 +409,30 @@
         <w:t>Sharp regression discontinuity</w:t>
       </w:r>
     </w:p>
+    <w:p/>
+    <w:p>
+      <w:pPr>
+        <w:pStyle w:val="ListParagraph"/>
+        <w:ind w:left="1080"/>
+      </w:pPr>
+    </w:p>
+    <w:p>
+      <w:r>
+        <w:t>Day two:</w:t>
+      </w:r>
+      <w:r>
+        <w:t xml:space="preserve"> </w:t>
+      </w:r>
+      <w:r>
+        <w:t>Synthetic control</w:t>
+      </w:r>
+      <w:r>
+        <w:t xml:space="preserve"> and instrumental variables</w:t>
+      </w:r>
+      <w:r>
+        <w:t xml:space="preserve"> (8 hours)</w:t>
+      </w:r>
+    </w:p>
     <w:p>
       <w:pPr>
         <w:pStyle w:val="ListParagraph"/>
@@ -425,48 +449,24 @@
       <w:pPr>
         <w:pStyle w:val="ListParagraph"/>
         <w:numPr>
+          <w:ilvl w:val="0"/>
+          <w:numId w:val="2"/>
+        </w:numPr>
+      </w:pPr>
+      <w:r>
+        <w:t>With and without covariates</w:t>
+      </w:r>
+    </w:p>
+    <w:p>
+      <w:pPr>
+        <w:pStyle w:val="ListParagraph"/>
+        <w:numPr>
           <w:ilvl w:val="1"/>
           <w:numId w:val="2"/>
         </w:numPr>
       </w:pPr>
       <w:r>
-        <w:t>With and without covariates</w:t>
-      </w:r>
-    </w:p>
-    <w:p>
-      <w:pPr>
-        <w:pStyle w:val="ListParagraph"/>
-        <w:numPr>
-          <w:ilvl w:val="1"/>
-          <w:numId w:val="2"/>
-        </w:numPr>
-      </w:pPr>
-      <w:r>
         <w:t>TWFE and doubly robust</w:t>
-      </w:r>
-    </w:p>
-    <w:p/>
-    <w:p>
-      <w:pPr>
-        <w:pStyle w:val="ListParagraph"/>
-        <w:ind w:left="1080"/>
-      </w:pPr>
-    </w:p>
-    <w:p>
-      <w:r>
-        <w:t>Day two:</w:t>
-      </w:r>
-      <w:r>
-        <w:t xml:space="preserve"> </w:t>
-      </w:r>
-      <w:r>
-        <w:t>Synthetic control</w:t>
-      </w:r>
-      <w:r>
-        <w:t xml:space="preserve"> and instrumental variables</w:t>
-      </w:r>
-      <w:r>
-        <w:t xml:space="preserve"> (8 hours)</w:t>
       </w:r>
     </w:p>
     <w:p>

</xml_diff>